<commit_message>
Edit the gantt chart and senior file
</commit_message>
<xml_diff>
--- a/FP1/Assignment 1/ASS1-BIT304-E1700882_E1700873_ProjectPlan-Final.docx
+++ b/FP1/Assignment 1/ASS1-BIT304-E1700882_E1700873_ProjectPlan-Final.docx
@@ -2110,8 +2110,6 @@
         </w:rPr>
         <w:t>HELP University</w:t>
       </w:r>
-      <w:bookmarkStart w:id="0" w:name="_GoBack"/>
-      <w:bookmarkEnd w:id="0"/>
       <w:r>
         <w:rPr>
           <w:noProof/>
@@ -2493,8 +2491,8 @@
           <w:szCs w:val="24"/>
         </w:rPr>
       </w:pPr>
-      <w:bookmarkStart w:id="1" w:name="_Toc458336853"/>
-      <w:bookmarkStart w:id="2" w:name="_Toc458850542"/>
+      <w:bookmarkStart w:id="0" w:name="_Toc458336853"/>
+      <w:bookmarkStart w:id="1" w:name="_Toc458850542"/>
       <w:r>
         <w:rPr>
           <w:sz w:val="24"/>
@@ -2502,8 +2500,8 @@
         </w:rPr>
         <w:t>RISK MANAGEMENT PLAN</w:t>
       </w:r>
+      <w:bookmarkEnd w:id="0"/>
       <w:bookmarkEnd w:id="1"/>
-      <w:bookmarkEnd w:id="2"/>
     </w:p>
     <w:p>
       <w:pPr>
@@ -3509,8 +3507,8 @@
                 <w:sz w:val="20"/>
               </w:rPr>
             </w:pPr>
-            <w:bookmarkStart w:id="3" w:name="_Toc458336860"/>
-            <w:bookmarkStart w:id="4" w:name="_Toc458850549"/>
+            <w:bookmarkStart w:id="2" w:name="_Toc458336860"/>
+            <w:bookmarkStart w:id="3" w:name="_Toc458850549"/>
           </w:p>
           <w:p>
             <w:pPr>
@@ -4326,6 +4324,12 @@
               </w:rPr>
               <w:t>Aldo</w:t>
             </w:r>
+            <w:r>
+              <w:rPr>
+                <w:sz w:val="20"/>
+              </w:rPr>
+              <w:t xml:space="preserve"> and Wulan</w:t>
+            </w:r>
           </w:p>
         </w:tc>
         <w:tc>
@@ -4450,9 +4454,9 @@
             </w:pPr>
             <w:r>
               <w:rPr>
-                <w:color w:val="4F81BD"/>
-              </w:rPr>
-              <w:t>2 25/26</w:t>
+                <w:sz w:val="20"/>
+              </w:rPr>
+              <w:t>2</w:t>
             </w:r>
           </w:p>
         </w:tc>
@@ -4553,9 +4557,9 @@
             </w:pPr>
             <w:r>
               <w:rPr>
-                <w:color w:val="4F81BD"/>
-              </w:rPr>
-              <w:t>1 27</w:t>
+                <w:sz w:val="20"/>
+              </w:rPr>
+              <w:t>1</w:t>
             </w:r>
           </w:p>
         </w:tc>
@@ -4629,6 +4633,12 @@
                 <w:color w:val="4F81BD"/>
               </w:rPr>
             </w:pPr>
+            <w:r>
+              <w:rPr>
+                <w:sz w:val="20"/>
+              </w:rPr>
+              <w:t>Aldo</w:t>
+            </w:r>
           </w:p>
         </w:tc>
         <w:tc>
@@ -4650,9 +4660,9 @@
             </w:pPr>
             <w:r>
               <w:rPr>
-                <w:color w:val="4F81BD"/>
-              </w:rPr>
-              <w:t>29</w:t>
+                <w:sz w:val="20"/>
+              </w:rPr>
+              <w:t>1</w:t>
             </w:r>
           </w:p>
         </w:tc>
@@ -4726,6 +4736,12 @@
                 <w:color w:val="4F81BD"/>
               </w:rPr>
             </w:pPr>
+            <w:r>
+              <w:rPr>
+                <w:sz w:val="20"/>
+              </w:rPr>
+              <w:t>Wulan</w:t>
+            </w:r>
           </w:p>
         </w:tc>
         <w:tc>
@@ -4747,9 +4763,9 @@
             </w:pPr>
             <w:r>
               <w:rPr>
-                <w:color w:val="4F81BD"/>
-              </w:rPr>
-              <w:t>29</w:t>
+                <w:sz w:val="20"/>
+              </w:rPr>
+              <w:t>1</w:t>
             </w:r>
           </w:p>
         </w:tc>
@@ -4823,6 +4839,12 @@
                 <w:color w:val="4F81BD"/>
               </w:rPr>
             </w:pPr>
+            <w:r>
+              <w:rPr>
+                <w:sz w:val="20"/>
+              </w:rPr>
+              <w:t>Aldo</w:t>
+            </w:r>
           </w:p>
         </w:tc>
         <w:tc>
@@ -4844,9 +4866,9 @@
             </w:pPr>
             <w:r>
               <w:rPr>
-                <w:color w:val="4F81BD"/>
-              </w:rPr>
-              <w:t>30</w:t>
+                <w:sz w:val="20"/>
+              </w:rPr>
+              <w:t>1</w:t>
             </w:r>
           </w:p>
         </w:tc>
@@ -4947,7 +4969,7 @@
             </w:pPr>
             <w:r>
               <w:rPr>
-                <w:color w:val="4F81BD"/>
+                <w:sz w:val="20"/>
               </w:rPr>
               <w:t>1</w:t>
             </w:r>
@@ -5083,9 +5105,9 @@
             </w:pPr>
             <w:r>
               <w:rPr>
-                <w:color w:val="4F81BD"/>
-              </w:rPr>
-              <w:t>2-7</w:t>
+                <w:sz w:val="20"/>
+              </w:rPr>
+              <w:t>5</w:t>
             </w:r>
           </w:p>
         </w:tc>
@@ -5185,9 +5207,9 @@
             </w:pPr>
             <w:r>
               <w:rPr>
-                <w:color w:val="4F81BD"/>
-              </w:rPr>
-              <w:t>2-7</w:t>
+                <w:sz w:val="20"/>
+              </w:rPr>
+              <w:t>5</w:t>
             </w:r>
           </w:p>
         </w:tc>
@@ -5287,9 +5309,9 @@
             </w:pPr>
             <w:r>
               <w:rPr>
-                <w:color w:val="4F81BD"/>
-              </w:rPr>
-              <w:t>8</w:t>
+                <w:sz w:val="20"/>
+              </w:rPr>
+              <w:t>1</w:t>
             </w:r>
           </w:p>
         </w:tc>
@@ -5363,6 +5385,12 @@
                 <w:color w:val="4F81BD"/>
               </w:rPr>
             </w:pPr>
+            <w:r>
+              <w:rPr>
+                <w:sz w:val="20"/>
+              </w:rPr>
+              <w:t>Aldo and Wulan</w:t>
+            </w:r>
           </w:p>
         </w:tc>
         <w:tc>
@@ -5384,9 +5412,9 @@
             </w:pPr>
             <w:r>
               <w:rPr>
-                <w:color w:val="4F81BD"/>
-              </w:rPr>
-              <w:t>9-14</w:t>
+                <w:sz w:val="20"/>
+              </w:rPr>
+              <w:t>5</w:t>
             </w:r>
           </w:p>
         </w:tc>
@@ -5460,6 +5488,12 @@
                 <w:color w:val="4F81BD"/>
               </w:rPr>
             </w:pPr>
+            <w:r>
+              <w:rPr>
+                <w:sz w:val="20"/>
+              </w:rPr>
+              <w:t>Aldo and Wulan</w:t>
+            </w:r>
           </w:p>
         </w:tc>
         <w:tc>
@@ -5481,9 +5515,9 @@
             </w:pPr>
             <w:r>
               <w:rPr>
-                <w:color w:val="4F81BD"/>
-              </w:rPr>
-              <w:t>15</w:t>
+                <w:sz w:val="20"/>
+              </w:rPr>
+              <w:t>1</w:t>
             </w:r>
           </w:p>
         </w:tc>
@@ -5510,7 +5544,6 @@
               <w:rPr>
                 <w:sz w:val="20"/>
               </w:rPr>
-              <w:lastRenderedPageBreak/>
               <w:t>Develop Requirement Analysis</w:t>
             </w:r>
           </w:p>
@@ -5557,6 +5590,12 @@
                 <w:color w:val="4F81BD"/>
               </w:rPr>
             </w:pPr>
+            <w:r>
+              <w:rPr>
+                <w:sz w:val="20"/>
+              </w:rPr>
+              <w:t>Aldo and Wulan</w:t>
+            </w:r>
           </w:p>
         </w:tc>
         <w:tc>
@@ -5578,9 +5617,9 @@
             </w:pPr>
             <w:r>
               <w:rPr>
-                <w:color w:val="4F81BD"/>
-              </w:rPr>
-              <w:t>16-17</w:t>
+                <w:sz w:val="20"/>
+              </w:rPr>
+              <w:t>2</w:t>
             </w:r>
           </w:p>
         </w:tc>
@@ -5608,6 +5647,7 @@
               <w:rPr>
                 <w:sz w:val="20"/>
               </w:rPr>
+              <w:lastRenderedPageBreak/>
               <w:t>Develop Functional and Non-Functional Requirements</w:t>
             </w:r>
           </w:p>
@@ -5654,6 +5694,12 @@
                 <w:color w:val="4F81BD"/>
               </w:rPr>
             </w:pPr>
+            <w:r>
+              <w:rPr>
+                <w:sz w:val="20"/>
+              </w:rPr>
+              <w:t>Aldo and Wulan</w:t>
+            </w:r>
           </w:p>
         </w:tc>
         <w:tc>
@@ -5675,9 +5721,9 @@
             </w:pPr>
             <w:r>
               <w:rPr>
-                <w:color w:val="4F81BD"/>
-              </w:rPr>
-              <w:t>18-20</w:t>
+                <w:sz w:val="20"/>
+              </w:rPr>
+              <w:t>2</w:t>
             </w:r>
           </w:p>
         </w:tc>
@@ -5751,6 +5797,12 @@
                 <w:color w:val="4F81BD"/>
               </w:rPr>
             </w:pPr>
+            <w:r>
+              <w:rPr>
+                <w:sz w:val="20"/>
+              </w:rPr>
+              <w:t>Aldo and Wulan</w:t>
+            </w:r>
           </w:p>
         </w:tc>
         <w:tc>
@@ -5772,9 +5824,9 @@
             </w:pPr>
             <w:r>
               <w:rPr>
-                <w:color w:val="4F81BD"/>
-              </w:rPr>
-              <w:t>20-21</w:t>
+                <w:sz w:val="20"/>
+              </w:rPr>
+              <w:t>2</w:t>
             </w:r>
           </w:p>
         </w:tc>
@@ -5848,6 +5900,12 @@
                 <w:color w:val="4F81BD"/>
               </w:rPr>
             </w:pPr>
+            <w:r>
+              <w:rPr>
+                <w:sz w:val="20"/>
+              </w:rPr>
+              <w:t>Aldo and Wulan</w:t>
+            </w:r>
           </w:p>
         </w:tc>
         <w:tc>
@@ -5869,9 +5927,9 @@
             </w:pPr>
             <w:r>
               <w:rPr>
-                <w:color w:val="4F81BD"/>
-              </w:rPr>
-              <w:t>22</w:t>
+                <w:sz w:val="20"/>
+              </w:rPr>
+              <w:t>1</w:t>
             </w:r>
           </w:p>
         </w:tc>
@@ -5966,9 +6024,9 @@
             </w:pPr>
             <w:r>
               <w:rPr>
-                <w:color w:val="4F81BD"/>
-              </w:rPr>
-              <w:t>23</w:t>
+                <w:sz w:val="20"/>
+              </w:rPr>
+              <w:t>1</w:t>
             </w:r>
           </w:p>
         </w:tc>
@@ -6063,9 +6121,9 @@
             </w:pPr>
             <w:r>
               <w:rPr>
-                <w:color w:val="4F81BD"/>
-              </w:rPr>
-              <w:t>23</w:t>
+                <w:sz w:val="20"/>
+              </w:rPr>
+              <w:t>1</w:t>
             </w:r>
           </w:p>
         </w:tc>
@@ -6160,9 +6218,9 @@
             </w:pPr>
             <w:r>
               <w:rPr>
-                <w:color w:val="4F81BD"/>
-              </w:rPr>
-              <w:t>24</w:t>
+                <w:sz w:val="20"/>
+              </w:rPr>
+              <w:t>1</w:t>
             </w:r>
           </w:p>
         </w:tc>
@@ -6257,9 +6315,9 @@
             </w:pPr>
             <w:r>
               <w:rPr>
-                <w:color w:val="4F81BD"/>
-              </w:rPr>
-              <w:t>24</w:t>
+                <w:sz w:val="20"/>
+              </w:rPr>
+              <w:t>1</w:t>
             </w:r>
           </w:p>
         </w:tc>
@@ -6354,9 +6412,9 @@
             </w:pPr>
             <w:r>
               <w:rPr>
-                <w:color w:val="4F81BD"/>
-              </w:rPr>
-              <w:t>24</w:t>
+                <w:sz w:val="20"/>
+              </w:rPr>
+              <w:t>1</w:t>
             </w:r>
           </w:p>
         </w:tc>
@@ -6519,6 +6577,12 @@
                 <w:color w:val="4F81BD"/>
               </w:rPr>
             </w:pPr>
+            <w:r>
+              <w:rPr>
+                <w:sz w:val="20"/>
+              </w:rPr>
+              <w:t>Aldo and Wulan</w:t>
+            </w:r>
           </w:p>
         </w:tc>
         <w:tc>
@@ -6540,9 +6604,9 @@
             </w:pPr>
             <w:r>
               <w:rPr>
-                <w:color w:val="4F81BD"/>
-              </w:rPr>
-              <w:t>25-27</w:t>
+                <w:sz w:val="20"/>
+              </w:rPr>
+              <w:t>2</w:t>
             </w:r>
           </w:p>
         </w:tc>
@@ -6612,6 +6676,12 @@
                 <w:color w:val="4F81BD"/>
               </w:rPr>
             </w:pPr>
+            <w:r>
+              <w:rPr>
+                <w:sz w:val="20"/>
+              </w:rPr>
+              <w:t>Aldo and Wulan</w:t>
+            </w:r>
           </w:p>
         </w:tc>
         <w:tc>
@@ -6633,15 +6703,9 @@
             </w:pPr>
             <w:r>
               <w:rPr>
-                <w:color w:val="4F81BD"/>
-              </w:rPr>
-              <w:t>28</w:t>
-            </w:r>
-            <w:r>
-              <w:rPr>
-                <w:color w:val="4F81BD"/>
-              </w:rPr>
-              <w:t xml:space="preserve"> </w:t>
+                <w:sz w:val="20"/>
+              </w:rPr>
+              <w:t>1</w:t>
             </w:r>
           </w:p>
         </w:tc>
@@ -6714,6 +6778,12 @@
                 <w:color w:val="4F81BD"/>
               </w:rPr>
             </w:pPr>
+            <w:r>
+              <w:rPr>
+                <w:sz w:val="20"/>
+              </w:rPr>
+              <w:t>Aldo and Wulan</w:t>
+            </w:r>
           </w:p>
         </w:tc>
         <w:tc>
@@ -6735,9 +6805,9 @@
             </w:pPr>
             <w:r>
               <w:rPr>
-                <w:color w:val="4F81BD"/>
-              </w:rPr>
-              <w:t>29</w:t>
+                <w:sz w:val="20"/>
+              </w:rPr>
+              <w:t>1</w:t>
             </w:r>
           </w:p>
         </w:tc>
@@ -6901,6 +6971,12 @@
                 <w:color w:val="4F81BD"/>
               </w:rPr>
             </w:pPr>
+            <w:r>
+              <w:rPr>
+                <w:sz w:val="20"/>
+              </w:rPr>
+              <w:t>Aldo and Wulan</w:t>
+            </w:r>
           </w:p>
         </w:tc>
         <w:tc>
@@ -6922,9 +6998,9 @@
             </w:pPr>
             <w:r>
               <w:rPr>
-                <w:color w:val="4F81BD"/>
-              </w:rPr>
-              <w:t>30-1</w:t>
+                <w:sz w:val="20"/>
+              </w:rPr>
+              <w:t>3</w:t>
             </w:r>
           </w:p>
         </w:tc>
@@ -6997,6 +7073,12 @@
                 <w:color w:val="4F81BD"/>
               </w:rPr>
             </w:pPr>
+            <w:r>
+              <w:rPr>
+                <w:sz w:val="20"/>
+              </w:rPr>
+              <w:t>Aldo and Wulan</w:t>
+            </w:r>
           </w:p>
         </w:tc>
         <w:tc>
@@ -7018,9 +7100,9 @@
             </w:pPr>
             <w:r>
               <w:rPr>
-                <w:color w:val="4F81BD"/>
-              </w:rPr>
-              <w:t>3-4</w:t>
+                <w:sz w:val="20"/>
+              </w:rPr>
+              <w:t>2</w:t>
             </w:r>
           </w:p>
         </w:tc>
@@ -7093,6 +7175,12 @@
                 <w:color w:val="4F81BD"/>
               </w:rPr>
             </w:pPr>
+            <w:r>
+              <w:rPr>
+                <w:sz w:val="20"/>
+              </w:rPr>
+              <w:t>Aldo and Wulan</w:t>
+            </w:r>
           </w:p>
         </w:tc>
         <w:tc>
@@ -7114,9 +7202,9 @@
             </w:pPr>
             <w:r>
               <w:rPr>
-                <w:color w:val="4F81BD"/>
-              </w:rPr>
-              <w:t>5</w:t>
+                <w:sz w:val="20"/>
+              </w:rPr>
+              <w:t>1</w:t>
             </w:r>
           </w:p>
         </w:tc>
@@ -7188,6 +7276,12 @@
                 <w:color w:val="4F81BD"/>
               </w:rPr>
             </w:pPr>
+            <w:r>
+              <w:rPr>
+                <w:sz w:val="20"/>
+              </w:rPr>
+              <w:t>Aldo and Wulan</w:t>
+            </w:r>
           </w:p>
         </w:tc>
         <w:tc>
@@ -7209,9 +7303,9 @@
             </w:pPr>
             <w:r>
               <w:rPr>
-                <w:color w:val="4F81BD"/>
-              </w:rPr>
-              <w:t>6-8</w:t>
+                <w:sz w:val="20"/>
+              </w:rPr>
+              <w:t>3</w:t>
             </w:r>
           </w:p>
         </w:tc>
@@ -7284,6 +7378,12 @@
                 <w:color w:val="4F81BD"/>
               </w:rPr>
             </w:pPr>
+            <w:r>
+              <w:rPr>
+                <w:sz w:val="20"/>
+              </w:rPr>
+              <w:t>Aldo and Wulan</w:t>
+            </w:r>
           </w:p>
         </w:tc>
         <w:tc>
@@ -7305,9 +7405,9 @@
             </w:pPr>
             <w:r>
               <w:rPr>
-                <w:color w:val="4F81BD"/>
-              </w:rPr>
-              <w:t>9</w:t>
+                <w:sz w:val="20"/>
+              </w:rPr>
+              <w:t>1</w:t>
             </w:r>
           </w:p>
         </w:tc>
@@ -7418,8 +7518,53 @@
         </w:rPr>
       </w:pPr>
     </w:p>
+    <w:p>
+      <w:pPr>
+        <w:pStyle w:val="Bullet4"/>
+        <w:numPr>
+          <w:ilvl w:val="0"/>
+          <w:numId w:val="0"/>
+        </w:numPr>
+        <w:spacing w:after="0" w:line="360" w:lineRule="auto"/>
+        <w:ind w:left="450"/>
+        <w:jc w:val="both"/>
+        <w:rPr>
+          <w:color w:val="4F81BD"/>
+        </w:rPr>
+      </w:pPr>
+    </w:p>
+    <w:p>
+      <w:pPr>
+        <w:pStyle w:val="Bullet4"/>
+        <w:numPr>
+          <w:ilvl w:val="0"/>
+          <w:numId w:val="0"/>
+        </w:numPr>
+        <w:spacing w:after="0" w:line="360" w:lineRule="auto"/>
+        <w:ind w:left="450"/>
+        <w:jc w:val="both"/>
+        <w:rPr>
+          <w:color w:val="4F81BD"/>
+        </w:rPr>
+      </w:pPr>
+    </w:p>
+    <w:p>
+      <w:pPr>
+        <w:pStyle w:val="Bullet4"/>
+        <w:numPr>
+          <w:ilvl w:val="0"/>
+          <w:numId w:val="0"/>
+        </w:numPr>
+        <w:spacing w:after="0" w:line="360" w:lineRule="auto"/>
+        <w:ind w:left="450"/>
+        <w:jc w:val="both"/>
+        <w:rPr>
+          <w:color w:val="4F81BD"/>
+        </w:rPr>
+      </w:pPr>
+    </w:p>
+    <w:bookmarkEnd w:id="2"/>
     <w:bookmarkEnd w:id="3"/>
-    <w:bookmarkEnd w:id="4"/>
     <w:p>
       <w:pPr>
         <w:numPr>
@@ -7450,64 +7595,51 @@
         <w:ind w:left="360"/>
         <w:rPr>
           <w:rFonts w:eastAsia="SimSun"/>
-          <w:color w:val="4F81BD"/>
+          <w:b/>
           <w:lang w:val="en-US"/>
         </w:rPr>
       </w:pPr>
       <w:r>
         <w:rPr>
           <w:rFonts w:eastAsia="SimSun"/>
-          <w:color w:val="4F81BD"/>
+          <w:b/>
           <w:lang w:val="en-US"/>
         </w:rPr>
-        <w:t>Use a Gantt chart to specify the</w:t>
-      </w:r>
-      <w:r>
-        <w:rPr>
-          <w:rFonts w:eastAsia="SimSun"/>
-          <w:color w:val="4F81BD"/>
-          <w:lang w:val="en-US"/>
-        </w:rPr>
-        <w:t xml:space="preserve"> work activities and milestones</w:t>
-      </w:r>
-      <w:r>
-        <w:rPr>
-          <w:color w:val="4F81BD"/>
-          <w:szCs w:val="24"/>
-        </w:rPr>
-        <w:t xml:space="preserve">. </w:t>
-      </w:r>
-      <w:r>
-        <w:rPr>
-          <w:rFonts w:eastAsia="SimSun"/>
-          <w:color w:val="4F81BD"/>
-          <w:lang w:val="en-US"/>
-        </w:rPr>
-        <w:t>Include your Gantt</w:t>
-      </w:r>
-      <w:r>
-        <w:rPr>
-          <w:rFonts w:eastAsia="SimSun"/>
-          <w:color w:val="4F81BD"/>
-          <w:lang w:val="en-US"/>
-        </w:rPr>
-        <w:t xml:space="preserve"> </w:t>
-      </w:r>
-      <w:r>
-        <w:rPr>
-          <w:rFonts w:eastAsia="SimSun"/>
-          <w:color w:val="4F81BD"/>
-          <w:lang w:val="en-US"/>
-        </w:rPr>
-        <w:t>chart in Appendix</w:t>
-      </w:r>
-      <w:r>
-        <w:rPr>
-          <w:rFonts w:eastAsia="SimSun"/>
-          <w:color w:val="4F81BD"/>
-          <w:lang w:val="en-US"/>
-        </w:rPr>
-        <w:t>. Your Gantt chart should include both BIT304 and BIT305 timelines.</w:t>
+        <w:drawing>
+          <wp:inline distT="0" distB="0" distL="0" distR="0" wp14:anchorId="11D99DDF" wp14:editId="33F60FF4">
+            <wp:extent cx="5943600" cy="2694305"/>
+            <wp:effectExtent l="0" t="0" r="0" b="0"/>
+            <wp:docPr id="12" name="Picture 12"/>
+            <wp:cNvGraphicFramePr>
+              <a:graphicFrameLocks xmlns:a="http://schemas.openxmlformats.org/drawingml/2006/main" noChangeAspect="1"/>
+            </wp:cNvGraphicFramePr>
+            <a:graphic xmlns:a="http://schemas.openxmlformats.org/drawingml/2006/main">
+              <a:graphicData uri="http://schemas.openxmlformats.org/drawingml/2006/picture">
+                <pic:pic xmlns:pic="http://schemas.openxmlformats.org/drawingml/2006/picture">
+                  <pic:nvPicPr>
+                    <pic:cNvPr id="1" name=""/>
+                    <pic:cNvPicPr/>
+                  </pic:nvPicPr>
+                  <pic:blipFill>
+                    <a:blip r:embed="rId9"/>
+                    <a:stretch>
+                      <a:fillRect/>
+                    </a:stretch>
+                  </pic:blipFill>
+                  <pic:spPr>
+                    <a:xfrm>
+                      <a:off x="0" y="0"/>
+                      <a:ext cx="5943600" cy="2694305"/>
+                    </a:xfrm>
+                    <a:prstGeom prst="rect">
+                      <a:avLst/>
+                    </a:prstGeom>
+                  </pic:spPr>
+                </pic:pic>
+              </a:graphicData>
+            </a:graphic>
+          </wp:inline>
+        </w:drawing>
       </w:r>
     </w:p>
     <w:p>
@@ -7516,7 +7648,7 @@
         <w:ind w:left="360"/>
         <w:rPr>
           <w:rFonts w:eastAsia="SimSun"/>
-          <w:color w:val="4F81BD"/>
+          <w:b/>
           <w:lang w:val="en-US"/>
         </w:rPr>
       </w:pPr>
@@ -7527,25 +7659,51 @@
         <w:ind w:left="360"/>
         <w:rPr>
           <w:rFonts w:eastAsia="SimSun"/>
-          <w:color w:val="4F81BD"/>
+          <w:b/>
           <w:lang w:val="en-US"/>
         </w:rPr>
       </w:pPr>
       <w:r>
         <w:rPr>
           <w:rFonts w:eastAsia="SimSun"/>
-          <w:color w:val="4F81BD"/>
+          <w:b/>
           <w:lang w:val="en-US"/>
         </w:rPr>
-        <w:t>Ganttchart for FP1 &amp; Fp2</w:t>
-      </w:r>
-      <w:r>
-        <w:rPr>
-          <w:rFonts w:eastAsia="SimSun"/>
-          <w:color w:val="4F81BD"/>
-          <w:lang w:val="en-US"/>
-        </w:rPr>
-        <w:br/>
+        <w:drawing>
+          <wp:inline distT="0" distB="0" distL="0" distR="0" wp14:anchorId="59D1FED1" wp14:editId="62B8C81F">
+            <wp:extent cx="5943600" cy="2750185"/>
+            <wp:effectExtent l="0" t="0" r="0" b="0"/>
+            <wp:docPr id="13" name="Picture 13"/>
+            <wp:cNvGraphicFramePr>
+              <a:graphicFrameLocks xmlns:a="http://schemas.openxmlformats.org/drawingml/2006/main" noChangeAspect="1"/>
+            </wp:cNvGraphicFramePr>
+            <a:graphic xmlns:a="http://schemas.openxmlformats.org/drawingml/2006/main">
+              <a:graphicData uri="http://schemas.openxmlformats.org/drawingml/2006/picture">
+                <pic:pic xmlns:pic="http://schemas.openxmlformats.org/drawingml/2006/picture">
+                  <pic:nvPicPr>
+                    <pic:cNvPr id="1" name=""/>
+                    <pic:cNvPicPr/>
+                  </pic:nvPicPr>
+                  <pic:blipFill>
+                    <a:blip r:embed="rId10"/>
+                    <a:stretch>
+                      <a:fillRect/>
+                    </a:stretch>
+                  </pic:blipFill>
+                  <pic:spPr>
+                    <a:xfrm>
+                      <a:off x="0" y="0"/>
+                      <a:ext cx="5943600" cy="2750185"/>
+                    </a:xfrm>
+                    <a:prstGeom prst="rect">
+                      <a:avLst/>
+                    </a:prstGeom>
+                  </pic:spPr>
+                </pic:pic>
+              </a:graphicData>
+            </a:graphic>
+          </wp:inline>
+        </w:drawing>
       </w:r>
     </w:p>
     <w:p>
@@ -7554,18 +7712,77 @@
         <w:ind w:left="360"/>
         <w:rPr>
           <w:rFonts w:eastAsia="SimSun"/>
-          <w:color w:val="4F81BD"/>
+          <w:b/>
           <w:lang w:val="en-US"/>
         </w:rPr>
       </w:pPr>
-      <w:r>
-        <w:rPr>
-          <w:rFonts w:eastAsia="SimSun"/>
-          <w:color w:val="4F81BD"/>
+    </w:p>
+    <w:p>
+      <w:pPr>
+        <w:spacing w:line="360" w:lineRule="auto"/>
+        <w:ind w:left="360"/>
+        <w:rPr>
+          <w:rFonts w:eastAsia="SimSun"/>
+          <w:b/>
           <w:lang w:val="en-US"/>
         </w:rPr>
-        <w:t>(rancang sampe akhir lan)</w:t>
-      </w:r>
+      </w:pPr>
+      <w:r>
+        <w:rPr>
+          <w:rFonts w:eastAsia="SimSun"/>
+          <w:b/>
+          <w:lang w:val="en-US"/>
+        </w:rPr>
+        <w:lastRenderedPageBreak/>
+        <w:drawing>
+          <wp:inline distT="0" distB="0" distL="0" distR="0" wp14:anchorId="0559A6B5" wp14:editId="1A343C83">
+            <wp:extent cx="5943600" cy="2632710"/>
+            <wp:effectExtent l="0" t="0" r="0" b="0"/>
+            <wp:docPr id="14" name="Picture 14"/>
+            <wp:cNvGraphicFramePr>
+              <a:graphicFrameLocks xmlns:a="http://schemas.openxmlformats.org/drawingml/2006/main" noChangeAspect="1"/>
+            </wp:cNvGraphicFramePr>
+            <a:graphic xmlns:a="http://schemas.openxmlformats.org/drawingml/2006/main">
+              <a:graphicData uri="http://schemas.openxmlformats.org/drawingml/2006/picture">
+                <pic:pic xmlns:pic="http://schemas.openxmlformats.org/drawingml/2006/picture">
+                  <pic:nvPicPr>
+                    <pic:cNvPr id="1" name=""/>
+                    <pic:cNvPicPr/>
+                  </pic:nvPicPr>
+                  <pic:blipFill>
+                    <a:blip r:embed="rId11"/>
+                    <a:stretch>
+                      <a:fillRect/>
+                    </a:stretch>
+                  </pic:blipFill>
+                  <pic:spPr>
+                    <a:xfrm>
+                      <a:off x="0" y="0"/>
+                      <a:ext cx="5943600" cy="2632710"/>
+                    </a:xfrm>
+                    <a:prstGeom prst="rect">
+                      <a:avLst/>
+                    </a:prstGeom>
+                  </pic:spPr>
+                </pic:pic>
+              </a:graphicData>
+            </a:graphic>
+          </wp:inline>
+        </w:drawing>
+      </w:r>
+      <w:bookmarkStart w:id="4" w:name="_GoBack"/>
+      <w:bookmarkEnd w:id="4"/>
+    </w:p>
+    <w:p>
+      <w:pPr>
+        <w:spacing w:line="360" w:lineRule="auto"/>
+        <w:ind w:left="360"/>
+        <w:rPr>
+          <w:rFonts w:eastAsia="SimSun"/>
+          <w:b/>
+          <w:lang w:val="en-US"/>
+        </w:rPr>
+      </w:pPr>
     </w:p>
     <w:p>
       <w:pPr>
@@ -9857,7 +10074,7 @@
       </w:pPr>
     </w:p>
     <w:sectPr>
-      <w:headerReference w:type="default" r:id="rId9"/>
+      <w:headerReference w:type="default" r:id="rId12"/>
       <w:pgSz w:w="12240" w:h="15840" w:code="1"/>
       <w:pgMar w:top="1440" w:right="1440" w:bottom="1440" w:left="1440" w:header="720" w:footer="720" w:gutter="0"/>
       <w:cols w:space="720"/>
@@ -13983,7 +14200,7 @@
 </file>
 
 <file path=customXml/itemProps1.xml><?xml version="1.0" encoding="utf-8"?>
-<ds:datastoreItem xmlns:ds="http://schemas.openxmlformats.org/officeDocument/2006/customXml" ds:itemID="{D844868B-D135-4553-8DB3-B7829531AE1E}">
+<ds:datastoreItem xmlns:ds="http://schemas.openxmlformats.org/officeDocument/2006/customXml" ds:itemID="{F8AA030C-7342-44F4-9138-D120AC4B3D79}">
   <ds:schemaRefs>
     <ds:schemaRef ds:uri="http://schemas.openxmlformats.org/officeDocument/2006/bibliography"/>
   </ds:schemaRefs>

</xml_diff>